<commit_message>
Added GDD projectPlan and updated the teensy scripts
</commit_message>
<xml_diff>
--- a/Documentation/GDD_ProjectInterface.docx
+++ b/Documentation/GDD_ProjectInterface.docx
@@ -17,7 +17,15 @@
           <w:szCs w:val="36"/>
           <w:lang w:val="nl-NL"/>
         </w:rPr>
-        <w:t>GDD Project Interface</w:t>
+        <w:t xml:space="preserve">GDD </w:t>
+      </w:r>
+      <w:r>
+        <w:rPr>
+          <w:sz w:val="36"/>
+          <w:szCs w:val="36"/>
+          <w:lang w:val="nl-NL"/>
+        </w:rPr>
+        <w:t>Splash Car</w:t>
       </w:r>
     </w:p>
     <w:p>
@@ -29,6 +37,8 @@
           <w:lang w:val="nl-NL"/>
         </w:rPr>
       </w:pPr>
+      <w:bookmarkStart w:id="0" w:name="_GoBack"/>
+      <w:bookmarkEnd w:id="0"/>
     </w:p>
     <w:p>
       <w:pPr>
@@ -400,6 +410,9 @@
             </w:rPr>
           </w:pPr>
           <w:r>
+            <w:rPr>
+              <w:lang w:val="nl-NL"/>
+            </w:rPr>
             <w:t>Schetsen</w:t>
           </w:r>
           <w:r>
@@ -412,8 +425,6 @@
             <w:t>5</w:t>
           </w:r>
         </w:p>
-        <w:bookmarkStart w:id="0" w:name="_GoBack" w:displacedByCustomXml="next"/>
-        <w:bookmarkEnd w:id="0" w:displacedByCustomXml="next"/>
       </w:sdtContent>
     </w:sdt>
     <w:p>
@@ -991,13 +1002,7 @@
         <w:rPr>
           <w:lang w:val="nl-NL"/>
         </w:rPr>
-        <w:t xml:space="preserve">laten spelen. </w:t>
-      </w:r>
-      <w:r>
-        <w:rPr>
-          <w:lang w:val="nl-NL"/>
-        </w:rPr>
-        <w:t xml:space="preserve">Ook hebben we een highscore in de game om het aantrekkelijk voor de kinderen te maken. </w:t>
+        <w:t xml:space="preserve">laten spelen. Ook hebben we een highscore in de game om het aantrekkelijk voor de kinderen te maken. </w:t>
       </w:r>
       <w:r>
         <w:rPr>
@@ -2431,7 +2436,7 @@
 </file>
 
 <file path=customXml/itemProps1.xml><?xml version="1.0" encoding="utf-8"?>
-<ds:datastoreItem xmlns:ds="http://schemas.openxmlformats.org/officeDocument/2006/customXml" ds:itemID="{7814377C-0DBE-465C-B4CF-2777CE94581E}">
+<ds:datastoreItem xmlns:ds="http://schemas.openxmlformats.org/officeDocument/2006/customXml" ds:itemID="{FC793B32-AC0A-41D2-B96B-EB2D33625567}">
   <ds:schemaRefs>
     <ds:schemaRef ds:uri="http://schemas.openxmlformats.org/officeDocument/2006/bibliography"/>
   </ds:schemaRefs>

</xml_diff>